<commit_message>
Added further detail to report
</commit_message>
<xml_diff>
--- a/RegexMatching/report.docx
+++ b/RegexMatching/report.docx
@@ -802,28 +802,22 @@
         <w:rPr>
           <w:sz w:val="24"/>
         </w:rPr>
-        <w:t>very different as discri</w:t>
+        <w:t xml:space="preserve">very different as discriminated unions are a very unique </w:t>
+      </w:r>
+      <w:r>
+        <w:rPr>
+          <w:sz w:val="24"/>
+        </w:rPr>
+        <w:t xml:space="preserve">type for F#. </w:t>
+      </w:r>
+      <w:r>
+        <w:rPr>
+          <w:sz w:val="24"/>
+        </w:rPr>
+        <w:t xml:space="preserve">This approach is also much easier to extend that the previous version. To add another supported symbol, all that is required is to add it to the discriminated union type, before describing the action to take when parsing it and then when matching. It makes extending the program much easier. </w:t>
       </w:r>
       <w:bookmarkStart w:id="0" w:name="_GoBack"/>
       <w:bookmarkEnd w:id="0"/>
-      <w:r>
-        <w:rPr>
-          <w:sz w:val="24"/>
-        </w:rPr>
-        <w:t xml:space="preserve">minated unions are a very unique </w:t>
-      </w:r>
-      <w:r>
-        <w:rPr>
-          <w:sz w:val="24"/>
-        </w:rPr>
-        <w:t xml:space="preserve">type for F#. </w:t>
-      </w:r>
-      <w:r>
-        <w:rPr>
-          <w:sz w:val="24"/>
-        </w:rPr>
-        <w:t xml:space="preserve"> </w:t>
-      </w:r>
     </w:p>
     <w:sectPr>
       <w:pgSz w:w="11906" w:h="16838"/>

</xml_diff>